<commit_message>
baja de  transacciones generales
</commit_message>
<xml_diff>
--- a/6- Ingenieria de producto/6.1 - Análisis/03- Historias de Usuario/Historias de Usuarios/HU-MID-TRA-004-_Registrar_baja_Transacciones_generales.docx
+++ b/6- Ingenieria de producto/6.1 - Análisis/03- Historias de Usuario/Historias de Usuarios/HU-MID-TRA-004-_Registrar_baja_Transacciones_generales.docx
@@ -294,153 +294,6 @@
     </w:p>
     <w:p>
       <w:pPr>
-        <w:spacing w:line="360" w:lineRule="auto"/>
-        <w:ind w:firstLine="0"/>
-        <w:rPr>
-          <w:rFonts w:cs="Arial"/>
-        </w:rPr>
-      </w:pPr>
-      <w:r>
-        <w:rPr>
-          <w:rFonts w:cs="Arial"/>
-        </w:rPr>
-        <w:t xml:space="preserve">El usuario con perfil autorizado desde la bandeja de </w:t>
-      </w:r>
-      <w:r>
-        <w:rPr>
-          <w:rFonts w:cs="Arial"/>
-        </w:rPr>
-        <w:t>transacciones</w:t>
-      </w:r>
-      <w:r>
-        <w:rPr>
-          <w:rFonts w:cs="Arial"/>
-        </w:rPr>
-        <w:t>(HU-MID-TRA-005-Bandeja de transacciones)</w:t>
-      </w:r>
-      <w:r>
-        <w:rPr>
-          <w:rFonts w:cs="Arial"/>
-        </w:rPr>
-        <w:t>,</w:t>
-      </w:r>
-      <w:r>
-        <w:rPr>
-          <w:rFonts w:cs="Arial"/>
-        </w:rPr>
-        <w:t xml:space="preserve">y en la grilla de transacciones desde la columna de acciones hará clic en el icono </w:t>
-      </w:r>
-      <w:r>
-        <w:rPr>
-          <w:rFonts w:cs="Arial"/>
-          <w:noProof/>
-        </w:rPr>
-        <w:drawing>
-          <wp:inline distT="0" distB="0" distL="0" distR="0" wp14:anchorId="212A2865" wp14:editId="695C5F70">
-            <wp:extent cx="220999" cy="213378"/>
-            <wp:effectExtent l="0" t="0" r="7620" b="0"/>
-            <wp:docPr id="19" name="Imagen 19"/>
-            <wp:cNvGraphicFramePr>
-              <a:graphicFrameLocks xmlns:a="http://schemas.openxmlformats.org/drawingml/2006/main" noChangeAspect="1"/>
-            </wp:cNvGraphicFramePr>
-            <a:graphic xmlns:a="http://schemas.openxmlformats.org/drawingml/2006/main">
-              <a:graphicData uri="http://schemas.openxmlformats.org/drawingml/2006/picture">
-                <pic:pic xmlns:pic="http://schemas.openxmlformats.org/drawingml/2006/picture">
-                  <pic:nvPicPr>
-                    <pic:cNvPr id="1" name=""/>
-                    <pic:cNvPicPr/>
-                  </pic:nvPicPr>
-                  <pic:blipFill>
-                    <a:blip r:embed="rId7"/>
-                    <a:stretch>
-                      <a:fillRect/>
-                    </a:stretch>
-                  </pic:blipFill>
-                  <pic:spPr>
-                    <a:xfrm>
-                      <a:off x="0" y="0"/>
-                      <a:ext cx="220999" cy="213378"/>
-                    </a:xfrm>
-                    <a:prstGeom prst="rect">
-                      <a:avLst/>
-                    </a:prstGeom>
-                  </pic:spPr>
-                </pic:pic>
-              </a:graphicData>
-            </a:graphic>
-          </wp:inline>
-        </w:drawing>
-      </w:r>
-      <w:r>
-        <w:rPr>
-          <w:rFonts w:cs="Arial"/>
-        </w:rPr>
-        <w:t>.</w:t>
-      </w:r>
-    </w:p>
-    <w:p>
-      <w:pPr>
-        <w:spacing w:line="360" w:lineRule="auto"/>
-        <w:ind w:firstLine="0"/>
-        <w:rPr>
-          <w:rFonts w:cs="Arial"/>
-        </w:rPr>
-      </w:pPr>
-      <w:r>
-        <w:rPr>
-          <w:rFonts w:cs="Arial"/>
-        </w:rPr>
-        <w:t>Para registrar una baja el usuario deberá ingresar la fecha ultima de vigencia y descripción o motivos de la baja.</w:t>
-      </w:r>
-    </w:p>
-    <w:p>
-      <w:pPr>
-        <w:spacing w:line="360" w:lineRule="auto"/>
-        <w:ind w:firstLine="0"/>
-        <w:rPr>
-          <w:rFonts w:cs="Arial"/>
-        </w:rPr>
-      </w:pPr>
-    </w:p>
-    <w:p>
-      <w:pPr>
-        <w:spacing w:line="360" w:lineRule="auto"/>
-        <w:ind w:firstLine="0"/>
-        <w:rPr>
-          <w:rFonts w:cs="Arial"/>
-        </w:rPr>
-      </w:pPr>
-      <w:r>
-        <w:rPr>
-          <w:rFonts w:cs="Arial"/>
-        </w:rPr>
-        <w:t xml:space="preserve">Una vez que el usuario con perfil autorizado ha registrado la baja de una transacción hace clic en el botón aceptar del sistema para efectuar </w:t>
-      </w:r>
-      <w:r>
-        <w:rPr>
-          <w:rFonts w:cs="Arial"/>
-        </w:rPr>
-        <w:t>la baja correspondiente.</w:t>
-      </w:r>
-    </w:p>
-    <w:p>
-      <w:pPr>
-        <w:pStyle w:val="Prrafodelista"/>
-        <w:spacing w:line="360" w:lineRule="auto"/>
-        <w:ind w:left="2124" w:firstLine="0"/>
-        <w:rPr>
-          <w:rFonts w:cs="Arial"/>
-        </w:rPr>
-      </w:pPr>
-      <w:r>
-        <w:rPr>
-          <w:rFonts w:cs="Arial"/>
-        </w:rPr>
-        <w:t>-------------------</w:t>
-      </w:r>
-    </w:p>
-    <w:p>
-      <w:pPr>
         <w:pStyle w:val="Prrafodelista"/>
         <w:spacing w:line="360" w:lineRule="auto"/>
         <w:ind w:left="0" w:firstLine="0"/>
@@ -452,19 +305,7 @@
         <w:rPr>
           <w:rFonts w:cs="Arial"/>
         </w:rPr>
-        <w:t xml:space="preserve">El usuario con perfil autorizado desde la bandeja de </w:t>
-      </w:r>
-      <w:r>
-        <w:rPr>
-          <w:rFonts w:cs="Arial"/>
-        </w:rPr>
-        <w:t>transacciones (</w:t>
-      </w:r>
-      <w:r>
-        <w:rPr>
-          <w:rFonts w:cs="Arial"/>
-        </w:rPr>
-        <w:t>HU-MID-TRA-005- Consultar Bandeja de Transacciones Generales), en la columna de acciones</w:t>
+        <w:t>El usuario con perfil autorizado desde la bandeja de transacciones (HU-MID-TRA-005- Consultar Bandeja de Transacciones Generales), en la columna de acciones</w:t>
       </w:r>
       <w:r>
         <w:rPr>
@@ -807,7 +648,55 @@
                 <w:color w:val="202124"/>
                 <w:shd w:val="clear" w:color="auto" w:fill="FFFFFF"/>
               </w:rPr>
-              <w:t>El usuario con perfil autorizado debe seleccionar la transacción especifica que sea dar de baja</w:t>
+              <w:t>Solo el usuario con</w:t>
+            </w:r>
+            <w:r>
+              <w:rPr>
+                <w:rFonts w:ascii="Arial" w:hAnsi="Arial" w:cs="Arial"/>
+                <w:color w:val="202124"/>
+                <w:shd w:val="clear" w:color="auto" w:fill="FFFFFF"/>
+              </w:rPr>
+              <w:t xml:space="preserve"> perfil autorizado </w:t>
+            </w:r>
+            <w:r>
+              <w:rPr>
+                <w:rFonts w:ascii="Arial" w:hAnsi="Arial" w:cs="Arial"/>
+                <w:color w:val="202124"/>
+                <w:shd w:val="clear" w:color="auto" w:fill="FFFFFF"/>
+              </w:rPr>
+              <w:t xml:space="preserve">puede dar </w:t>
+            </w:r>
+            <w:r>
+              <w:rPr>
+                <w:rFonts w:ascii="Arial" w:hAnsi="Arial" w:cs="Arial"/>
+                <w:color w:val="202124"/>
+                <w:shd w:val="clear" w:color="auto" w:fill="FFFFFF"/>
+              </w:rPr>
+              <w:t>la</w:t>
+            </w:r>
+            <w:r>
+              <w:rPr>
+                <w:rFonts w:ascii="Arial" w:hAnsi="Arial" w:cs="Arial"/>
+                <w:color w:val="202124"/>
+                <w:shd w:val="clear" w:color="auto" w:fill="FFFFFF"/>
+              </w:rPr>
+              <w:t xml:space="preserve"> baja de la transacción</w:t>
+            </w:r>
+            <w:r>
+              <w:rPr>
+                <w:rFonts w:ascii="Arial" w:hAnsi="Arial" w:cs="Arial"/>
+                <w:color w:val="202124"/>
+                <w:shd w:val="clear" w:color="auto" w:fill="FFFFFF"/>
+              </w:rPr>
+              <w:t xml:space="preserve"> especifica</w:t>
+            </w:r>
+            <w:r>
+              <w:rPr>
+                <w:rFonts w:ascii="Arial" w:hAnsi="Arial" w:cs="Arial"/>
+                <w:color w:val="202124"/>
+                <w:shd w:val="clear" w:color="auto" w:fill="FFFFFF"/>
+              </w:rPr>
+              <w:t>da en los filtros.</w:t>
             </w:r>
           </w:p>
         </w:tc>
@@ -845,11 +734,9 @@
             </w:pPr>
             <w:r>
               <w:rPr>
-                <w:rFonts w:ascii="Arial" w:hAnsi="Arial" w:cs="Arial"/>
-                <w:color w:val="202124"/>
-                <w:shd w:val="clear" w:color="auto" w:fill="FFFFFF"/>
-              </w:rPr>
-              <w:t>El usuario debe poder proporcionar una justificación o motivo para la baja de una transacción</w:t>
+                <w:rFonts w:ascii="Trebuchet MS" w:hAnsi="Trebuchet MS" w:cs="Arial"/>
+              </w:rPr>
+              <w:t>Deberá completar los datos de fecha* y descripción*, se lo contrario se mostrará un mensaje de alerta indicando “Debe completar los datos obligatorios”</w:t>
             </w:r>
           </w:p>
         </w:tc>
@@ -877,7 +764,6 @@
                 <w:ilvl w:val="0"/>
                 <w:numId w:val="4"/>
               </w:numPr>
-              <w:spacing w:line="360" w:lineRule="auto"/>
               <w:ind w:left="477"/>
               <w:rPr>
                 <w:rFonts w:ascii="Arial" w:hAnsi="Arial" w:cs="Arial"/>
@@ -887,340 +773,10 @@
             </w:pPr>
             <w:r>
               <w:rPr>
-                <w:rFonts w:ascii="Arial" w:hAnsi="Arial" w:cs="Arial"/>
-                <w:color w:val="202124"/>
-                <w:shd w:val="clear" w:color="auto" w:fill="FFFFFF"/>
-              </w:rPr>
-              <w:t>El usuario debe poder guardar la información de la baja de la transacción</w:t>
-            </w:r>
-          </w:p>
-        </w:tc>
-      </w:tr>
-      <w:tr>
-        <w:trPr>
-          <w:cantSplit/>
-          <w:trHeight w:val="187"/>
-          <w:jc w:val="center"/>
-        </w:trPr>
-        <w:tc>
-          <w:tcPr>
-            <w:tcW w:w="9065" w:type="dxa"/>
-            <w:tcBorders>
-              <w:top w:val="double" w:sz="4" w:space="0" w:color="808080"/>
-              <w:left w:val="double" w:sz="4" w:space="0" w:color="808080"/>
-              <w:bottom w:val="double" w:sz="4" w:space="0" w:color="808080"/>
-              <w:right w:val="double" w:sz="4" w:space="0" w:color="808080"/>
-            </w:tcBorders>
-          </w:tcPr>
-          <w:p>
-            <w:pPr>
-              <w:pStyle w:val="PlantillaCar"/>
-              <w:numPr>
-                <w:ilvl w:val="0"/>
-                <w:numId w:val="4"/>
-              </w:numPr>
-              <w:spacing w:line="360" w:lineRule="auto"/>
-              <w:ind w:left="477"/>
-              <w:rPr>
-                <w:rFonts w:ascii="Arial" w:hAnsi="Arial" w:cs="Arial"/>
-                <w:color w:val="202124"/>
-                <w:shd w:val="clear" w:color="auto" w:fill="FFFFFF"/>
-              </w:rPr>
-            </w:pPr>
-            <w:r>
-              <w:rPr>
-                <w:rFonts w:ascii="Arial" w:hAnsi="Arial" w:cs="Arial"/>
-                <w:color w:val="202124"/>
-                <w:shd w:val="clear" w:color="auto" w:fill="FFFFFF"/>
-              </w:rPr>
-              <w:lastRenderedPageBreak/>
-              <w:t>El usuario debe poder recibir una confirmación visual o mensaje cuando la baja de la transacción se registre correctamente</w:t>
-            </w:r>
-          </w:p>
-        </w:tc>
-      </w:tr>
-      <w:tr>
-        <w:trPr>
-          <w:cantSplit/>
-          <w:trHeight w:val="187"/>
-          <w:jc w:val="center"/>
-        </w:trPr>
-        <w:tc>
-          <w:tcPr>
-            <w:tcW w:w="9065" w:type="dxa"/>
-            <w:tcBorders>
-              <w:top w:val="double" w:sz="4" w:space="0" w:color="808080"/>
-              <w:left w:val="double" w:sz="4" w:space="0" w:color="808080"/>
-              <w:bottom w:val="double" w:sz="4" w:space="0" w:color="808080"/>
-              <w:right w:val="double" w:sz="4" w:space="0" w:color="808080"/>
-            </w:tcBorders>
-          </w:tcPr>
-          <w:p>
-            <w:pPr>
-              <w:pStyle w:val="PlantillaCar"/>
-              <w:numPr>
-                <w:ilvl w:val="0"/>
-                <w:numId w:val="4"/>
-              </w:numPr>
-              <w:spacing w:line="360" w:lineRule="auto"/>
-              <w:ind w:left="477"/>
-              <w:rPr>
-                <w:rFonts w:ascii="Arial" w:hAnsi="Arial" w:cs="Arial"/>
-                <w:color w:val="202124"/>
-                <w:shd w:val="clear" w:color="auto" w:fill="FFFFFF"/>
-              </w:rPr>
-            </w:pPr>
-            <w:r>
-              <w:rPr>
-                <w:rFonts w:ascii="Arial" w:hAnsi="Arial" w:cs="Arial"/>
-                <w:color w:val="202124"/>
-                <w:shd w:val="clear" w:color="auto" w:fill="FFFFFF"/>
-              </w:rPr>
-              <w:t>El usuario debe poder recibir un mensaje o notificación en caso de que la baja de la transacción no pueda ser registrada debido algún error o problema</w:t>
-            </w:r>
-          </w:p>
-        </w:tc>
-      </w:tr>
-      <w:tr>
-        <w:trPr>
-          <w:cantSplit/>
-          <w:trHeight w:val="187"/>
-          <w:jc w:val="center"/>
-        </w:trPr>
-        <w:tc>
-          <w:tcPr>
-            <w:tcW w:w="9065" w:type="dxa"/>
-            <w:tcBorders>
-              <w:top w:val="double" w:sz="4" w:space="0" w:color="808080"/>
-              <w:left w:val="double" w:sz="4" w:space="0" w:color="808080"/>
-              <w:bottom w:val="double" w:sz="4" w:space="0" w:color="808080"/>
-              <w:right w:val="double" w:sz="4" w:space="0" w:color="808080"/>
-            </w:tcBorders>
-          </w:tcPr>
-          <w:p>
-            <w:pPr>
-              <w:pStyle w:val="PlantillaCar"/>
-              <w:numPr>
-                <w:ilvl w:val="0"/>
-                <w:numId w:val="4"/>
-              </w:numPr>
-              <w:spacing w:line="360" w:lineRule="auto"/>
-              <w:ind w:left="477"/>
-              <w:rPr>
-                <w:rFonts w:ascii="Arial" w:hAnsi="Arial" w:cs="Arial"/>
-                <w:color w:val="202124"/>
-                <w:shd w:val="clear" w:color="auto" w:fill="FFFFFF"/>
-              </w:rPr>
-            </w:pPr>
-            <w:r>
-              <w:rPr>
-                <w:rFonts w:ascii="Arial" w:hAnsi="Arial" w:cs="Arial"/>
-                <w:color w:val="202124"/>
-                <w:shd w:val="clear" w:color="auto" w:fill="FFFFFF"/>
-              </w:rPr>
-              <w:t>El usuario debe poder ver el estado actualizado de la transacción indicado que ha sido dada de baja.</w:t>
-            </w:r>
-          </w:p>
-        </w:tc>
-      </w:tr>
-      <w:tr>
-        <w:trPr>
-          <w:cantSplit/>
-          <w:trHeight w:val="187"/>
-          <w:jc w:val="center"/>
-        </w:trPr>
-        <w:tc>
-          <w:tcPr>
-            <w:tcW w:w="9065" w:type="dxa"/>
-            <w:tcBorders>
-              <w:top w:val="double" w:sz="4" w:space="0" w:color="808080"/>
-              <w:left w:val="double" w:sz="4" w:space="0" w:color="808080"/>
-              <w:bottom w:val="double" w:sz="4" w:space="0" w:color="808080"/>
-              <w:right w:val="double" w:sz="4" w:space="0" w:color="808080"/>
-            </w:tcBorders>
-          </w:tcPr>
-          <w:p>
-            <w:pPr>
-              <w:pStyle w:val="PlantillaCar"/>
-              <w:numPr>
-                <w:ilvl w:val="0"/>
-                <w:numId w:val="4"/>
-              </w:numPr>
-              <w:spacing w:line="360" w:lineRule="auto"/>
-              <w:ind w:left="477"/>
-              <w:rPr>
-                <w:rFonts w:ascii="Arial" w:hAnsi="Arial" w:cs="Arial"/>
-                <w:color w:val="202124"/>
-                <w:shd w:val="clear" w:color="auto" w:fill="FFFFFF"/>
-              </w:rPr>
-            </w:pPr>
-            <w:r>
-              <w:rPr>
                 <w:rFonts w:ascii="Trebuchet MS" w:hAnsi="Trebuchet MS" w:cs="Arial"/>
               </w:rPr>
-              <w:t xml:space="preserve">Deberá completar los datos de </w:t>
-            </w:r>
-            <w:r>
-              <w:rPr>
-                <w:rFonts w:ascii="Trebuchet MS" w:hAnsi="Trebuchet MS" w:cs="Arial"/>
-              </w:rPr>
-              <w:t>fecha</w:t>
-            </w:r>
-            <w:r>
-              <w:rPr>
-                <w:rFonts w:ascii="Trebuchet MS" w:hAnsi="Trebuchet MS" w:cs="Arial"/>
-              </w:rPr>
-              <w:t>* y descripción*, se lo contrario se mostrará un mensaje de alerta indicando “Debe completar los datos obligatorios”</w:t>
-            </w:r>
-          </w:p>
-        </w:tc>
-      </w:tr>
-      <w:tr>
-        <w:trPr>
-          <w:cantSplit/>
-          <w:trHeight w:val="187"/>
-          <w:jc w:val="center"/>
-        </w:trPr>
-        <w:tc>
-          <w:tcPr>
-            <w:tcW w:w="9065" w:type="dxa"/>
-            <w:tcBorders>
-              <w:top w:val="double" w:sz="4" w:space="0" w:color="808080"/>
-              <w:left w:val="double" w:sz="4" w:space="0" w:color="808080"/>
-              <w:bottom w:val="double" w:sz="4" w:space="0" w:color="808080"/>
-              <w:right w:val="double" w:sz="4" w:space="0" w:color="808080"/>
-            </w:tcBorders>
-          </w:tcPr>
-          <w:p>
-            <w:pPr>
-              <w:pStyle w:val="PlantillaCar"/>
-              <w:numPr>
-                <w:ilvl w:val="0"/>
-                <w:numId w:val="4"/>
-              </w:numPr>
-              <w:ind w:left="477"/>
-              <w:rPr>
-                <w:rFonts w:ascii="Arial" w:hAnsi="Arial" w:cs="Arial"/>
-                <w:color w:val="202124"/>
-                <w:shd w:val="clear" w:color="auto" w:fill="FFFFFF"/>
-              </w:rPr>
-            </w:pPr>
-            <w:r>
-              <w:rPr>
-                <w:rFonts w:ascii="Trebuchet MS" w:hAnsi="Trebuchet MS" w:cs="Arial"/>
-              </w:rPr>
-              <w:t>Debe</w:t>
-            </w:r>
-            <w:r>
-              <w:rPr>
-                <w:rFonts w:ascii="Trebuchet MS" w:hAnsi="Trebuchet MS" w:cs="Arial"/>
-              </w:rPr>
-              <w:t>rá</w:t>
-            </w:r>
-            <w:r>
-              <w:rPr>
-                <w:rFonts w:ascii="Trebuchet MS" w:hAnsi="Trebuchet MS" w:cs="Arial"/>
-              </w:rPr>
-              <w:t xml:space="preserve"> mostra</w:t>
-            </w:r>
-            <w:r>
-              <w:rPr>
-                <w:rFonts w:ascii="Trebuchet MS" w:hAnsi="Trebuchet MS" w:cs="Arial"/>
-              </w:rPr>
-              <w:t>r, después de hacer clic en el botón “Guardar”,</w:t>
-            </w:r>
-            <w:r>
-              <w:rPr>
-                <w:rFonts w:ascii="Trebuchet MS" w:hAnsi="Trebuchet MS" w:cs="Arial"/>
-              </w:rPr>
-              <w:t xml:space="preserve"> mensaje</w:t>
-            </w:r>
-            <w:r>
-              <w:rPr>
-                <w:rFonts w:ascii="Trebuchet MS" w:hAnsi="Trebuchet MS" w:cs="Arial"/>
-              </w:rPr>
-              <w:t xml:space="preserve"> </w:t>
-            </w:r>
-            <w:r>
-              <w:rPr>
-                <w:rFonts w:ascii="Trebuchet MS" w:hAnsi="Trebuchet MS" w:cs="Arial"/>
-              </w:rPr>
-              <w:t>indicando “</w:t>
-            </w:r>
-            <w:r>
-              <w:rPr>
-                <w:rFonts w:ascii="Trebuchet MS" w:hAnsi="Trebuchet MS" w:cs="Arial"/>
-              </w:rPr>
-              <w:t>Se registro la baja de la vigencia de la transferencia”.</w:t>
-            </w:r>
-          </w:p>
-        </w:tc>
-      </w:tr>
-      <w:tr>
-        <w:trPr>
-          <w:cantSplit/>
-          <w:trHeight w:val="187"/>
-          <w:jc w:val="center"/>
-        </w:trPr>
-        <w:tc>
-          <w:tcPr>
-            <w:tcW w:w="9065" w:type="dxa"/>
-            <w:tcBorders>
-              <w:top w:val="double" w:sz="4" w:space="0" w:color="808080"/>
-              <w:left w:val="double" w:sz="4" w:space="0" w:color="808080"/>
-              <w:bottom w:val="double" w:sz="4" w:space="0" w:color="808080"/>
-              <w:right w:val="double" w:sz="4" w:space="0" w:color="808080"/>
-            </w:tcBorders>
-          </w:tcPr>
-          <w:p>
-            <w:pPr>
-              <w:pStyle w:val="PlantillaCar"/>
-              <w:numPr>
-                <w:ilvl w:val="0"/>
-                <w:numId w:val="4"/>
-              </w:numPr>
-              <w:spacing w:line="360" w:lineRule="auto"/>
-              <w:ind w:left="477"/>
-              <w:rPr>
-                <w:rFonts w:ascii="Arial" w:hAnsi="Arial" w:cs="Arial"/>
-                <w:color w:val="202124"/>
-                <w:shd w:val="clear" w:color="auto" w:fill="FFFFFF"/>
-              </w:rPr>
-            </w:pPr>
-          </w:p>
-        </w:tc>
-      </w:tr>
-      <w:tr>
-        <w:trPr>
-          <w:cantSplit/>
-          <w:trHeight w:val="187"/>
-          <w:jc w:val="center"/>
-        </w:trPr>
-        <w:tc>
-          <w:tcPr>
-            <w:tcW w:w="9065" w:type="dxa"/>
-            <w:tcBorders>
-              <w:top w:val="double" w:sz="4" w:space="0" w:color="808080"/>
-              <w:left w:val="double" w:sz="4" w:space="0" w:color="808080"/>
-              <w:bottom w:val="double" w:sz="4" w:space="0" w:color="808080"/>
-              <w:right w:val="double" w:sz="4" w:space="0" w:color="808080"/>
-            </w:tcBorders>
-          </w:tcPr>
-          <w:p>
-            <w:pPr>
-              <w:pStyle w:val="PlantillaCar"/>
-              <w:numPr>
-                <w:ilvl w:val="0"/>
-                <w:numId w:val="4"/>
-              </w:numPr>
-              <w:spacing w:line="360" w:lineRule="auto"/>
-              <w:ind w:left="477"/>
-              <w:rPr>
-                <w:rFonts w:ascii="Arial" w:hAnsi="Arial" w:cs="Arial"/>
-                <w:color w:val="202124"/>
-                <w:shd w:val="clear" w:color="auto" w:fill="FFFFFF"/>
-              </w:rPr>
-            </w:pPr>
+              <w:t>Deberá mostrar, después de hacer clic en el botón “Guardar”, mensaje indicando “Se registro la baja de la vigencia de la transferencia”.</w:t>
+            </w:r>
           </w:p>
         </w:tc>
       </w:tr>
@@ -1313,6 +869,7 @@
           <w:szCs w:val="32"/>
           <w:u w:val="single"/>
         </w:rPr>
+        <w:lastRenderedPageBreak/>
         <w:t xml:space="preserve">PROTOTIPO DE INTERFAZ </w:t>
       </w:r>
     </w:p>
@@ -1398,7 +955,6 @@
           <w:noProof/>
           <w:lang w:val="en-US" w:eastAsia="en-US"/>
         </w:rPr>
-        <w:lastRenderedPageBreak/>
         <w:drawing>
           <wp:inline distT="0" distB="0" distL="0" distR="0" wp14:anchorId="26B97780" wp14:editId="2489C787">
             <wp:extent cx="5400040" cy="4808220"/>
@@ -1564,6 +1120,7 @@
           <w:bCs/>
           <w:color w:val="auto"/>
         </w:rPr>
+        <w:lastRenderedPageBreak/>
         <w:t>Elementos del prototipo</w:t>
       </w:r>
     </w:p>
@@ -1815,7 +1372,6 @@
               <w:rPr>
                 <w:rFonts w:cs="Arial"/>
               </w:rPr>
-              <w:lastRenderedPageBreak/>
               <w:t>Código  Transacción</w:t>
             </w:r>
           </w:p>
@@ -4465,7 +4021,6 @@
               <w:ind w:firstLine="0"/>
             </w:pPr>
             <w:r>
-              <w:lastRenderedPageBreak/>
               <w:t>1.3</w:t>
             </w:r>
           </w:p>
@@ -5037,14 +4592,14 @@
         <v:path o:extrusionok="f" gradientshapeok="t" o:connecttype="rect"/>
         <o:lock v:ext="edit" aspectratio="t"/>
       </v:shapetype>
-      <v:shape id="_x0000_i1052" type="#_x0000_t75" style="width:12pt;height:9.45pt;visibility:visible;mso-wrap-style:square" o:bullet="t">
+      <v:shape id="_x0000_i1064" type="#_x0000_t75" style="width:12pt;height:9.45pt;visibility:visible;mso-wrap-style:square" o:bullet="t">
         <v:imagedata r:id="rId1" o:title=""/>
       </v:shape>
     </w:pict>
   </w:numPicBullet>
   <w:numPicBullet w:numPicBulletId="1">
     <w:pict>
-      <v:shape id="_x0000_i1053" type="#_x0000_t75" style="width:13.3pt;height:13.3pt;visibility:visible;mso-wrap-style:square" o:bullet="t">
+      <v:shape id="_x0000_i1065" type="#_x0000_t75" style="width:13.3pt;height:13.3pt;visibility:visible;mso-wrap-style:square" o:bullet="t">
         <v:imagedata r:id="rId2" o:title=""/>
       </v:shape>
     </w:pict>
@@ -6713,6 +6268,7 @@
     <w:lsdException w:name="HTML Sample" w:semiHidden="1" w:unhideWhenUsed="1"/>
     <w:lsdException w:name="HTML Typewriter" w:semiHidden="1" w:unhideWhenUsed="1"/>
     <w:lsdException w:name="HTML Variable" w:semiHidden="1" w:unhideWhenUsed="1"/>
+    <w:lsdException w:name="Normal Table" w:semiHidden="1" w:unhideWhenUsed="1"/>
     <w:lsdException w:name="annotation subject" w:semiHidden="1" w:unhideWhenUsed="1"/>
     <w:lsdException w:name="No List" w:semiHidden="1" w:unhideWhenUsed="1"/>
     <w:lsdException w:name="Outline List 1" w:semiHidden="1" w:unhideWhenUsed="1"/>
@@ -6755,8 +6311,11 @@
     <w:lsdException w:name="Table Contemporary" w:semiHidden="1" w:unhideWhenUsed="1"/>
     <w:lsdException w:name="Table Elegant" w:semiHidden="1" w:unhideWhenUsed="1"/>
     <w:lsdException w:name="Table Professional" w:semiHidden="1" w:unhideWhenUsed="1"/>
+    <w:lsdException w:name="Table Subtle 1" w:semiHidden="1" w:unhideWhenUsed="1"/>
     <w:lsdException w:name="Table Subtle 2" w:semiHidden="1" w:unhideWhenUsed="1"/>
     <w:lsdException w:name="Table Web 1" w:semiHidden="1" w:unhideWhenUsed="1"/>
+    <w:lsdException w:name="Table Web 2" w:semiHidden="1" w:unhideWhenUsed="1"/>
+    <w:lsdException w:name="Table Web 3" w:semiHidden="1" w:unhideWhenUsed="1"/>
     <w:lsdException w:name="Balloon Text" w:semiHidden="1" w:unhideWhenUsed="1"/>
     <w:lsdException w:name="Table Grid" w:uiPriority="0"/>
     <w:lsdException w:name="Table Theme" w:semiHidden="1" w:unhideWhenUsed="1"/>
@@ -7463,6 +7022,7 @@
   </w:compat>
   <w:rsids>
     <w:rsidRoot w:val="00480F7C"/>
+    <w:rsid w:val="00072329"/>
     <w:rsid w:val="000C0B68"/>
     <w:rsid w:val="00151C78"/>
     <w:rsid w:val="00222A09"/>
@@ -7630,6 +7190,7 @@
     <w:lsdException w:name="HTML Sample" w:semiHidden="1" w:unhideWhenUsed="1"/>
     <w:lsdException w:name="HTML Typewriter" w:semiHidden="1" w:unhideWhenUsed="1"/>
     <w:lsdException w:name="HTML Variable" w:semiHidden="1" w:unhideWhenUsed="1"/>
+    <w:lsdException w:name="Normal Table" w:semiHidden="1" w:unhideWhenUsed="1"/>
     <w:lsdException w:name="annotation subject" w:semiHidden="1" w:unhideWhenUsed="1"/>
     <w:lsdException w:name="No List" w:semiHidden="1" w:unhideWhenUsed="1"/>
     <w:lsdException w:name="Outline List 1" w:semiHidden="1" w:unhideWhenUsed="1"/>
@@ -7672,8 +7233,11 @@
     <w:lsdException w:name="Table Contemporary" w:semiHidden="1" w:unhideWhenUsed="1"/>
     <w:lsdException w:name="Table Elegant" w:semiHidden="1" w:unhideWhenUsed="1"/>
     <w:lsdException w:name="Table Professional" w:semiHidden="1" w:unhideWhenUsed="1"/>
+    <w:lsdException w:name="Table Subtle 1" w:semiHidden="1" w:unhideWhenUsed="1"/>
     <w:lsdException w:name="Table Subtle 2" w:semiHidden="1" w:unhideWhenUsed="1"/>
     <w:lsdException w:name="Table Web 1" w:semiHidden="1" w:unhideWhenUsed="1"/>
+    <w:lsdException w:name="Table Web 2" w:semiHidden="1" w:unhideWhenUsed="1"/>
+    <w:lsdException w:name="Table Web 3" w:semiHidden="1" w:unhideWhenUsed="1"/>
     <w:lsdException w:name="Balloon Text" w:semiHidden="1" w:unhideWhenUsed="1"/>
     <w:lsdException w:name="Table Grid" w:uiPriority="59"/>
     <w:lsdException w:name="Table Theme" w:semiHidden="1" w:unhideWhenUsed="1"/>

</xml_diff>